<commit_message>
Update documentation - Start
</commit_message>
<xml_diff>
--- a/Documentation/Assessment Task One V.3.docx
+++ b/Documentation/Assessment Task One V.3.docx
@@ -5036,8 +5036,13 @@
               <w:spacing w:after="0"/>
             </w:pPr>
             <w:r>
-              <w:t>Error trapping may use try-catch blocks with IOException</w:t>
-            </w:r>
+              <w:t xml:space="preserve">Error trapping may use try-catch blocks with </w:t>
+            </w:r>
+            <w:proofErr w:type="spellStart"/>
+            <w:r>
+              <w:t>IOException</w:t>
+            </w:r>
+            <w:proofErr w:type="spellEnd"/>
           </w:p>
         </w:tc>
       </w:tr>
@@ -5097,6 +5102,9 @@
               <w:spacing w:after="0"/>
               <w:jc w:val="center"/>
             </w:pPr>
+            <w:r>
+              <w:t>Could be order of tasks</w:t>
+            </w:r>
           </w:p>
         </w:tc>
         <w:tc>
@@ -5831,6 +5839,7 @@
                 <w:sz w:val="32"/>
                 <w:szCs w:val="32"/>
               </w:rPr>
+              <w:lastRenderedPageBreak/>
               <w:t>Major Features</w:t>
             </w:r>
           </w:p>
@@ -5860,7 +5869,6 @@
                 <w:szCs w:val="16"/>
                 <w:shd w:val="clear" w:color="auto" w:fill="FFFFFF"/>
               </w:rPr>
-              <w:lastRenderedPageBreak/>
               <w:t>List all the major features associated with each version control system</w:t>
             </w:r>
             <w:r>
@@ -6188,7 +6196,15 @@
               <w:spacing w:after="120"/>
             </w:pPr>
             <w:r>
-              <w:t>GitHub is platform-independent, provided that the system is capable of running and uploading a local Git repository</w:t>
+              <w:t xml:space="preserve">GitHub is platform-independent, provided that the system </w:t>
+            </w:r>
+            <w:proofErr w:type="gramStart"/>
+            <w:r>
+              <w:t>is capable of running</w:t>
+            </w:r>
+            <w:proofErr w:type="gramEnd"/>
+            <w:r>
+              <w:t xml:space="preserve"> and uploading a local Git repository</w:t>
             </w:r>
             <w:r>
               <w:t>.</w:t>
@@ -6227,10 +6243,18 @@
               <w:t xml:space="preserve">n operating system </w:t>
             </w:r>
             <w:r>
-              <w:t>is capable of compiling the program</w:t>
-            </w:r>
-            <w:r>
-              <w:t>, and connecting to a remote repository to use as a working copy</w:t>
+              <w:t xml:space="preserve">is capable of compiling the </w:t>
+            </w:r>
+            <w:proofErr w:type="gramStart"/>
+            <w:r>
+              <w:t>program</w:t>
+            </w:r>
+            <w:r>
+              <w:t>, and</w:t>
+            </w:r>
+            <w:proofErr w:type="gramEnd"/>
+            <w:r>
+              <w:t xml:space="preserve"> connecting to a remote repository to use as a working copy</w:t>
             </w:r>
             <w:r>
               <w:t>.</w:t>
@@ -6472,8 +6496,8 @@
                 <w:rFonts w:asciiTheme="majorHAnsi" w:hAnsiTheme="majorHAnsi" w:cstheme="majorHAnsi"/>
                 <w:i/>
                 <w:color w:val="FF0000"/>
-                <w:sz w:val="16"/>
-                <w:szCs w:val="16"/>
+                <w:sz w:val="20"/>
+                <w:szCs w:val="20"/>
               </w:rPr>
             </w:pPr>
             <w:r>
@@ -6481,8 +6505,8 @@
                 <w:rFonts w:asciiTheme="majorHAnsi" w:hAnsiTheme="majorHAnsi" w:cstheme="majorHAnsi"/>
                 <w:i/>
                 <w:color w:val="FF0000"/>
-                <w:sz w:val="16"/>
-                <w:szCs w:val="16"/>
+                <w:sz w:val="20"/>
+                <w:szCs w:val="20"/>
               </w:rPr>
               <w:t>I would select GitHub</w:t>
             </w:r>
@@ -6491,10 +6515,34 @@
                 <w:rFonts w:asciiTheme="majorHAnsi" w:hAnsiTheme="majorHAnsi" w:cstheme="majorHAnsi"/>
                 <w:i/>
                 <w:color w:val="FF0000"/>
-                <w:sz w:val="16"/>
-                <w:szCs w:val="16"/>
-              </w:rPr>
-              <w:t xml:space="preserve"> as it is directly supported by Microsoft Visual Studio, whereas Subversion would be run by an external program. GitHub is a well known system that uploads a local Git repository to GitHub.</w:t>
+                <w:sz w:val="20"/>
+                <w:szCs w:val="20"/>
+              </w:rPr>
+              <w:t xml:space="preserve"> as it is directly supported by Microsoft Visual Studio, whereas Subversion would be run by an external program. GitHub is a </w:t>
+            </w:r>
+            <w:proofErr w:type="spellStart"/>
+            <w:proofErr w:type="gramStart"/>
+            <w:r>
+              <w:rPr>
+                <w:rFonts w:asciiTheme="majorHAnsi" w:hAnsiTheme="majorHAnsi" w:cstheme="majorHAnsi"/>
+                <w:i/>
+                <w:color w:val="FF0000"/>
+                <w:sz w:val="20"/>
+                <w:szCs w:val="20"/>
+              </w:rPr>
+              <w:t>well known</w:t>
+            </w:r>
+            <w:proofErr w:type="spellEnd"/>
+            <w:proofErr w:type="gramEnd"/>
+            <w:r>
+              <w:rPr>
+                <w:rFonts w:asciiTheme="majorHAnsi" w:hAnsiTheme="majorHAnsi" w:cstheme="majorHAnsi"/>
+                <w:i/>
+                <w:color w:val="FF0000"/>
+                <w:sz w:val="20"/>
+                <w:szCs w:val="20"/>
+              </w:rPr>
+              <w:t xml:space="preserve"> system that uploads a local Git repository to GitHub.</w:t>
             </w:r>
           </w:p>
           <w:p>
@@ -6678,10 +6726,10 @@
                 <w:noProof/>
               </w:rPr>
               <w:drawing>
-                <wp:inline distT="0" distB="0" distL="0" distR="0" wp14:anchorId="51D933A9" wp14:editId="149FC4DF">
-                  <wp:extent cx="2114845" cy="1057423"/>
-                  <wp:effectExtent l="0" t="0" r="0" b="9525"/>
-                  <wp:docPr id="13" name="Picture 13"/>
+                <wp:inline distT="0" distB="0" distL="0" distR="0" wp14:anchorId="41109B96" wp14:editId="352D940C">
+                  <wp:extent cx="2086266" cy="1028844"/>
+                  <wp:effectExtent l="0" t="0" r="0" b="0"/>
+                  <wp:docPr id="5" name="Picture 5"/>
                   <wp:cNvGraphicFramePr>
                     <a:graphicFrameLocks xmlns:a="http://schemas.openxmlformats.org/drawingml/2006/main" noChangeAspect="1"/>
                   </wp:cNvGraphicFramePr>
@@ -6701,7 +6749,7 @@
                         <pic:spPr>
                           <a:xfrm>
                             <a:off x="0" y="0"/>
-                            <a:ext cx="2114845" cy="1057423"/>
+                            <a:ext cx="2086266" cy="1028844"/>
                           </a:xfrm>
                           <a:prstGeom prst="rect">
                             <a:avLst/>
@@ -6791,8 +6839,19 @@
                 <w:sz w:val="19"/>
                 <w:szCs w:val="19"/>
               </w:rPr>
-              <w:t xml:space="preserve"> row = 12;</w:t>
-            </w:r>
+              <w:t xml:space="preserve"> row = </w:t>
+            </w:r>
+            <w:proofErr w:type="gramStart"/>
+            <w:r>
+              <w:rPr>
+                <w:rFonts w:ascii="Cascadia Mono" w:hAnsi="Cascadia Mono" w:cs="Cascadia Mono"/>
+                <w:color w:val="000000"/>
+                <w:sz w:val="19"/>
+                <w:szCs w:val="19"/>
+              </w:rPr>
+              <w:t>12;</w:t>
+            </w:r>
+            <w:proofErr w:type="gramEnd"/>
           </w:p>
           <w:p>
             <w:pPr>
@@ -6841,18 +6900,29 @@
                 <w:sz w:val="19"/>
                 <w:szCs w:val="19"/>
               </w:rPr>
-              <w:t xml:space="preserve"> col = 4;</w:t>
-            </w:r>
-          </w:p>
-          <w:p>
-            <w:pPr>
-              <w:spacing w:after="0"/>
+              <w:t xml:space="preserve"> col = </w:t>
+            </w:r>
+            <w:proofErr w:type="gramStart"/>
+            <w:r>
               <w:rPr>
                 <w:rFonts w:ascii="Cascadia Mono" w:hAnsi="Cascadia Mono" w:cs="Cascadia Mono"/>
                 <w:color w:val="000000"/>
                 <w:sz w:val="19"/>
                 <w:szCs w:val="19"/>
               </w:rPr>
+              <w:t>4;</w:t>
+            </w:r>
+            <w:proofErr w:type="gramEnd"/>
+          </w:p>
+          <w:p>
+            <w:pPr>
+              <w:spacing w:after="0"/>
+              <w:rPr>
+                <w:rFonts w:ascii="Cascadia Mono" w:hAnsi="Cascadia Mono" w:cs="Cascadia Mono"/>
+                <w:color w:val="000000"/>
+                <w:sz w:val="19"/>
+                <w:szCs w:val="19"/>
+              </w:rPr>
             </w:pPr>
             <w:r>
               <w:rPr>
@@ -6872,6 +6942,7 @@
               </w:rPr>
               <w:t xml:space="preserve"> </w:t>
             </w:r>
+            <w:proofErr w:type="gramStart"/>
             <w:r>
               <w:rPr>
                 <w:rFonts w:ascii="Cascadia Mono" w:hAnsi="Cascadia Mono" w:cs="Cascadia Mono"/>
@@ -6888,7 +6959,37 @@
                 <w:sz w:val="19"/>
                 <w:szCs w:val="19"/>
               </w:rPr>
-              <w:t xml:space="preserve">[,] ArrayWiki = </w:t>
+              <w:t>[</w:t>
+            </w:r>
+            <w:proofErr w:type="gramEnd"/>
+            <w:r>
+              <w:rPr>
+                <w:rFonts w:ascii="Cascadia Mono" w:hAnsi="Cascadia Mono" w:cs="Cascadia Mono"/>
+                <w:color w:val="000000"/>
+                <w:sz w:val="19"/>
+                <w:szCs w:val="19"/>
+              </w:rPr>
+              <w:t xml:space="preserve">,] </w:t>
+            </w:r>
+            <w:proofErr w:type="spellStart"/>
+            <w:r>
+              <w:rPr>
+                <w:rFonts w:ascii="Cascadia Mono" w:hAnsi="Cascadia Mono" w:cs="Cascadia Mono"/>
+                <w:color w:val="000000"/>
+                <w:sz w:val="19"/>
+                <w:szCs w:val="19"/>
+              </w:rPr>
+              <w:t>ArrayWiki</w:t>
+            </w:r>
+            <w:proofErr w:type="spellEnd"/>
+            <w:r>
+              <w:rPr>
+                <w:rFonts w:ascii="Cascadia Mono" w:hAnsi="Cascadia Mono" w:cs="Cascadia Mono"/>
+                <w:color w:val="000000"/>
+                <w:sz w:val="19"/>
+                <w:szCs w:val="19"/>
+              </w:rPr>
+              <w:t xml:space="preserve"> = </w:t>
             </w:r>
             <w:r>
               <w:rPr>
@@ -7495,7 +7596,15 @@
               <w:t xml:space="preserve"> Application Development</w:t>
             </w:r>
             <w:r>
-              <w:t xml:space="preserve"> (or Small Scale Application Development)</w:t>
+              <w:t xml:space="preserve"> (or </w:t>
+            </w:r>
+            <w:proofErr w:type="gramStart"/>
+            <w:r>
+              <w:t>Small Scale</w:t>
+            </w:r>
+            <w:proofErr w:type="gramEnd"/>
+            <w:r>
+              <w:t xml:space="preserve"> Application Development)</w:t>
             </w:r>
           </w:p>
         </w:tc>
@@ -7523,7 +7632,17 @@
               <w:t xml:space="preserve">(RAD) </w:t>
             </w:r>
             <w:r>
-              <w:t>is a non traditional development methodology that is used with individual or small team projects who are responsible for managing their own project. This is a less formal methodology that can be used for personal projects that have a small source code size (typically one form with very few methods).</w:t>
+              <w:t xml:space="preserve">is a </w:t>
+            </w:r>
+            <w:proofErr w:type="spellStart"/>
+            <w:proofErr w:type="gramStart"/>
+            <w:r>
+              <w:t>non traditional</w:t>
+            </w:r>
+            <w:proofErr w:type="spellEnd"/>
+            <w:proofErr w:type="gramEnd"/>
+            <w:r>
+              <w:t xml:space="preserve"> development methodology that is used with individual or small team projects who are responsible for managing their own project. This is a less formal methodology that can be used for personal projects that have a small source code size (typically one form with very few methods).</w:t>
             </w:r>
           </w:p>
         </w:tc>
@@ -7927,6 +8046,7 @@
           <w:rFonts w:eastAsia="Calibri" w:cstheme="minorHAnsi"/>
         </w:rPr>
       </w:pPr>
+      <w:proofErr w:type="gramStart"/>
       <w:r>
         <w:rPr>
           <w:rFonts w:eastAsia="Calibri" w:cstheme="minorHAnsi"/>
@@ -7937,7 +8057,14 @@
         <w:rPr>
           <w:rFonts w:eastAsia="Calibri" w:cstheme="minorHAnsi"/>
         </w:rPr>
-        <w:t xml:space="preserve"> back to question </w:t>
+        <w:t xml:space="preserve"> back</w:t>
+      </w:r>
+      <w:proofErr w:type="gramEnd"/>
+      <w:r>
+        <w:rPr>
+          <w:rFonts w:eastAsia="Calibri" w:cstheme="minorHAnsi"/>
+        </w:rPr>
+        <w:t xml:space="preserve"> to question </w:t>
       </w:r>
       <w:r>
         <w:rPr>
@@ -8223,6 +8350,9 @@
           <w:p>
             <w:r>
               <w:t>The project is limited in scope</w:t>
+            </w:r>
+            <w:r>
+              <w:t xml:space="preserve"> by the client</w:t>
             </w:r>
           </w:p>
         </w:tc>
@@ -9599,9 +9729,11 @@
             <w:shd w:val="clear" w:color="auto" w:fill="auto"/>
           </w:tcPr>
           <w:p>
+            <w:proofErr w:type="spellStart"/>
             <w:r>
               <w:t>WikiApplication</w:t>
             </w:r>
+            <w:proofErr w:type="spellEnd"/>
           </w:p>
         </w:tc>
       </w:tr>
@@ -9944,9 +10076,11 @@
             </w:tcBorders>
           </w:tcPr>
           <w:p>
+            <w:proofErr w:type="spellStart"/>
             <w:r>
               <w:t>WikiApplication</w:t>
             </w:r>
+            <w:proofErr w:type="spellEnd"/>
           </w:p>
         </w:tc>
       </w:tr>
@@ -10144,10 +10278,7 @@
               <w:spacing w:after="0"/>
             </w:pPr>
             <w:r>
-              <w:t xml:space="preserve">Create list </w:t>
-            </w:r>
-            <w:r>
-              <w:t>view</w:t>
+              <w:t>Create records array</w:t>
             </w:r>
           </w:p>
         </w:tc>
@@ -10162,6 +10293,9 @@
             <w:pPr>
               <w:spacing w:after="0"/>
             </w:pPr>
+            <w:r>
+              <w:t>Coding</w:t>
+            </w:r>
           </w:p>
         </w:tc>
         <w:tc>
@@ -10176,7 +10310,7 @@
               <w:spacing w:after="0"/>
             </w:pPr>
             <w:r>
-              <w:t>Create ListView to display Array contents</w:t>
+              <w:t>Create two-dimensional array to store 12 records with 4 attributes</w:t>
             </w:r>
           </w:p>
         </w:tc>
@@ -10189,8 +10323,13 @@
               <w:spacing w:after="0"/>
             </w:pPr>
             <w:r>
-              <w:t>Input from ArrayWiki</w:t>
-            </w:r>
+              <w:t xml:space="preserve">Output to </w:t>
+            </w:r>
+            <w:proofErr w:type="spellStart"/>
+            <w:r>
+              <w:t>ListView</w:t>
+            </w:r>
+            <w:proofErr w:type="spellEnd"/>
           </w:p>
         </w:tc>
       </w:tr>
@@ -10198,64 +10337,75 @@
         <w:tc>
           <w:tcPr>
             <w:tcW w:w="1838" w:type="dxa"/>
+            <w:tcBorders>
+              <w:top w:val="single" w:sz="4" w:space="0" w:color="171717" w:themeColor="background2" w:themeShade="1A"/>
+            </w:tcBorders>
           </w:tcPr>
           <w:p>
             <w:pPr>
               <w:spacing w:after="0"/>
             </w:pPr>
             <w:r>
+              <w:t>Create list view</w:t>
+            </w:r>
+          </w:p>
+        </w:tc>
+        <w:tc>
+          <w:tcPr>
+            <w:tcW w:w="1276" w:type="dxa"/>
+            <w:tcBorders>
+              <w:top w:val="single" w:sz="4" w:space="0" w:color="171717" w:themeColor="background2" w:themeShade="1A"/>
+            </w:tcBorders>
+          </w:tcPr>
+          <w:p>
+            <w:pPr>
+              <w:spacing w:after="0"/>
+            </w:pPr>
+            <w:r>
+              <w:t>Coding</w:t>
+            </w:r>
+          </w:p>
+        </w:tc>
+        <w:tc>
+          <w:tcPr>
+            <w:tcW w:w="3827" w:type="dxa"/>
+            <w:tcBorders>
+              <w:top w:val="single" w:sz="4" w:space="0" w:color="171717" w:themeColor="background2" w:themeShade="1A"/>
+            </w:tcBorders>
+          </w:tcPr>
+          <w:p>
+            <w:pPr>
+              <w:spacing w:after="0"/>
+            </w:pPr>
+            <w:r>
               <w:t xml:space="preserve">Create </w:t>
             </w:r>
-            <w:r>
-              <w:t xml:space="preserve">record </w:t>
-            </w:r>
-            <w:r>
-              <w:t>text boxes</w:t>
-            </w:r>
-          </w:p>
-        </w:tc>
-        <w:tc>
-          <w:tcPr>
-            <w:tcW w:w="1276" w:type="dxa"/>
+            <w:proofErr w:type="spellStart"/>
+            <w:r>
+              <w:t>ListView</w:t>
+            </w:r>
+            <w:proofErr w:type="spellEnd"/>
+            <w:r>
+              <w:t xml:space="preserve"> to display Array contents</w:t>
+            </w:r>
+          </w:p>
+        </w:tc>
+        <w:tc>
+          <w:tcPr>
+            <w:tcW w:w="2693" w:type="dxa"/>
           </w:tcPr>
           <w:p>
             <w:pPr>
               <w:spacing w:after="0"/>
             </w:pPr>
-          </w:p>
-        </w:tc>
-        <w:tc>
-          <w:tcPr>
-            <w:tcW w:w="3827" w:type="dxa"/>
-          </w:tcPr>
-          <w:p>
-            <w:pPr>
-              <w:spacing w:after="0"/>
-            </w:pPr>
-            <w:r>
-              <w:t>Create Data Structure Name, Category, Structure and Definition textboxes and associated labels</w:t>
-            </w:r>
-          </w:p>
-        </w:tc>
-        <w:tc>
-          <w:tcPr>
-            <w:tcW w:w="2693" w:type="dxa"/>
-          </w:tcPr>
-          <w:p>
-            <w:pPr>
-              <w:spacing w:after="0"/>
-            </w:pPr>
-            <w:r>
-              <w:t>Input from ArrayWiki</w:t>
-            </w:r>
-          </w:p>
-          <w:p>
-            <w:pPr>
-              <w:spacing w:after="0"/>
-            </w:pPr>
-            <w:r>
-              <w:t>Output to ArrayWiki</w:t>
-            </w:r>
+            <w:r>
+              <w:t xml:space="preserve">Input from </w:t>
+            </w:r>
+            <w:proofErr w:type="spellStart"/>
+            <w:r>
+              <w:t>ArrayWiki</w:t>
+            </w:r>
+            <w:proofErr w:type="spellEnd"/>
           </w:p>
         </w:tc>
       </w:tr>
@@ -10269,7 +10419,7 @@
               <w:spacing w:after="0"/>
             </w:pPr>
             <w:r>
-              <w:t>Create search text box</w:t>
+              <w:t>Create record text boxes</w:t>
             </w:r>
           </w:p>
         </w:tc>
@@ -10281,6 +10431,9 @@
             <w:pPr>
               <w:spacing w:after="0"/>
             </w:pPr>
+            <w:r>
+              <w:t>Coding</w:t>
+            </w:r>
           </w:p>
         </w:tc>
         <w:tc>
@@ -10292,7 +10445,7 @@
               <w:spacing w:after="0"/>
             </w:pPr>
             <w:r>
-              <w:t>Create Search text box</w:t>
+              <w:t>Create Data Structure Name, Category, Structure and Definition textboxes and associated labels</w:t>
             </w:r>
           </w:p>
         </w:tc>
@@ -10305,8 +10458,26 @@
               <w:spacing w:after="0"/>
             </w:pPr>
             <w:r>
-              <w:t>Output to search method</w:t>
-            </w:r>
+              <w:t xml:space="preserve">Input from </w:t>
+            </w:r>
+            <w:proofErr w:type="spellStart"/>
+            <w:r>
+              <w:t>ArrayWiki</w:t>
+            </w:r>
+            <w:proofErr w:type="spellEnd"/>
+          </w:p>
+          <w:p>
+            <w:pPr>
+              <w:spacing w:after="0"/>
+            </w:pPr>
+            <w:r>
+              <w:t xml:space="preserve">Output to </w:t>
+            </w:r>
+            <w:proofErr w:type="spellStart"/>
+            <w:r>
+              <w:t>ArrayWiki</w:t>
+            </w:r>
+            <w:proofErr w:type="spellEnd"/>
           </w:p>
         </w:tc>
       </w:tr>
@@ -10320,7 +10491,7 @@
               <w:spacing w:after="0"/>
             </w:pPr>
             <w:r>
-              <w:t>Create record buttons</w:t>
+              <w:t>Create search text box</w:t>
             </w:r>
           </w:p>
         </w:tc>
@@ -10332,6 +10503,9 @@
             <w:pPr>
               <w:spacing w:after="0"/>
             </w:pPr>
+            <w:r>
+              <w:t>Coding</w:t>
+            </w:r>
           </w:p>
         </w:tc>
         <w:tc>
@@ -10342,9 +10516,11 @@
             <w:pPr>
               <w:spacing w:after="0"/>
             </w:pPr>
-            <w:r>
-              <w:t>Create Add, Edit, Delete and Search buttons</w:t>
-            </w:r>
+            <w:proofErr w:type="spellStart"/>
+            <w:r>
+              <w:t>Self explanatory</w:t>
+            </w:r>
+            <w:proofErr w:type="spellEnd"/>
           </w:p>
         </w:tc>
         <w:tc>
@@ -10355,6 +10531,9 @@
             <w:pPr>
               <w:spacing w:after="0"/>
             </w:pPr>
+            <w:r>
+              <w:t>Output to search method</w:t>
+            </w:r>
           </w:p>
         </w:tc>
       </w:tr>
@@ -10368,7 +10547,7 @@
               <w:spacing w:after="0"/>
             </w:pPr>
             <w:r>
-              <w:t>Create records array</w:t>
+              <w:t>Create record buttons</w:t>
             </w:r>
           </w:p>
         </w:tc>
@@ -10380,6 +10559,9 @@
             <w:pPr>
               <w:spacing w:after="0"/>
             </w:pPr>
+            <w:r>
+              <w:t>Coding</w:t>
+            </w:r>
           </w:p>
         </w:tc>
         <w:tc>
@@ -10391,7 +10573,7 @@
               <w:spacing w:after="0"/>
             </w:pPr>
             <w:r>
-              <w:t>Create two-dimensional array of size 12 rows by 4 columns</w:t>
+              <w:t>Create Add, Edit, Delete and Search buttons</w:t>
             </w:r>
           </w:p>
         </w:tc>
@@ -10404,8 +10586,50 @@
               <w:spacing w:after="0"/>
             </w:pPr>
             <w:r>
-              <w:t>Output to ListView</w:t>
-            </w:r>
+              <w:t xml:space="preserve">Add and </w:t>
+            </w:r>
+            <w:proofErr w:type="gramStart"/>
+            <w:r>
+              <w:t>Delete</w:t>
+            </w:r>
+            <w:proofErr w:type="gramEnd"/>
+            <w:r>
+              <w:t xml:space="preserve"> – output to </w:t>
+            </w:r>
+            <w:proofErr w:type="spellStart"/>
+            <w:r>
+              <w:t>ArrayWiki</w:t>
+            </w:r>
+            <w:proofErr w:type="spellEnd"/>
+            <w:r>
+              <w:t xml:space="preserve"> </w:t>
+            </w:r>
+          </w:p>
+          <w:p>
+            <w:pPr>
+              <w:spacing w:after="0"/>
+            </w:pPr>
+            <w:r>
+              <w:t xml:space="preserve">Edit – input and output to </w:t>
+            </w:r>
+            <w:proofErr w:type="spellStart"/>
+            <w:r>
+              <w:t>ArrayWiki</w:t>
+            </w:r>
+            <w:proofErr w:type="spellEnd"/>
+          </w:p>
+          <w:p>
+            <w:pPr>
+              <w:spacing w:after="0"/>
+            </w:pPr>
+            <w:r>
+              <w:t xml:space="preserve">Search – input from </w:t>
+            </w:r>
+            <w:proofErr w:type="spellStart"/>
+            <w:r>
+              <w:t>ArrayWiki</w:t>
+            </w:r>
+            <w:proofErr w:type="spellEnd"/>
           </w:p>
         </w:tc>
       </w:tr>
@@ -10431,6 +10655,9 @@
             <w:pPr>
               <w:spacing w:after="0"/>
             </w:pPr>
+            <w:r>
+              <w:t>Coding</w:t>
+            </w:r>
           </w:p>
         </w:tc>
         <w:tc>
@@ -10441,6 +10668,11 @@
             <w:pPr>
               <w:spacing w:after="0"/>
             </w:pPr>
+            <w:proofErr w:type="spellStart"/>
+            <w:r>
+              <w:t>Self explanatory</w:t>
+            </w:r>
+            <w:proofErr w:type="spellEnd"/>
           </w:p>
         </w:tc>
         <w:tc>
@@ -10451,6 +10683,35 @@
             <w:pPr>
               <w:spacing w:after="0"/>
             </w:pPr>
+            <w:r>
+              <w:t xml:space="preserve">Initialisation – output to </w:t>
+            </w:r>
+            <w:proofErr w:type="spellStart"/>
+            <w:r>
+              <w:t>ArrayWiki</w:t>
+            </w:r>
+            <w:proofErr w:type="spellEnd"/>
+          </w:p>
+          <w:p>
+            <w:pPr>
+              <w:spacing w:after="0"/>
+            </w:pPr>
+            <w:r>
+              <w:t xml:space="preserve">Display – Input from </w:t>
+            </w:r>
+            <w:proofErr w:type="spellStart"/>
+            <w:r>
+              <w:t>ArrayWiki</w:t>
+            </w:r>
+            <w:proofErr w:type="spellEnd"/>
+            <w:r>
+              <w:t xml:space="preserve"> to </w:t>
+            </w:r>
+            <w:proofErr w:type="spellStart"/>
+            <w:r>
+              <w:t>ListView</w:t>
+            </w:r>
+            <w:proofErr w:type="spellEnd"/>
           </w:p>
         </w:tc>
       </w:tr>
@@ -10476,6 +10737,9 @@
             <w:pPr>
               <w:spacing w:after="0"/>
             </w:pPr>
+            <w:r>
+              <w:t>Coding</w:t>
+            </w:r>
           </w:p>
         </w:tc>
         <w:tc>
@@ -10487,7 +10751,15 @@
               <w:spacing w:after="0"/>
             </w:pPr>
             <w:r>
-              <w:t>Create a reusable method that will be called by a MouseDoubleClick event</w:t>
+              <w:t xml:space="preserve">Create a reusable method that will be called by a </w:t>
+            </w:r>
+            <w:proofErr w:type="spellStart"/>
+            <w:r>
+              <w:t>MouseDoubleClick</w:t>
+            </w:r>
+            <w:proofErr w:type="spellEnd"/>
+            <w:r>
+              <w:t xml:space="preserve"> event</w:t>
             </w:r>
           </w:p>
         </w:tc>
@@ -10499,6 +10771,9 @@
             <w:pPr>
               <w:spacing w:after="0"/>
             </w:pPr>
+            <w:r>
+              <w:t>Output to all text boxes</w:t>
+            </w:r>
           </w:p>
         </w:tc>
       </w:tr>
@@ -10524,6 +10799,9 @@
             <w:pPr>
               <w:spacing w:after="0"/>
             </w:pPr>
+            <w:r>
+              <w:t>Coding</w:t>
+            </w:r>
           </w:p>
         </w:tc>
         <w:tc>
@@ -10535,10 +10813,7 @@
               <w:spacing w:after="0"/>
             </w:pPr>
             <w:r>
-              <w:t>Data must be stored in a binary format</w:t>
-            </w:r>
-            <w:r>
-              <w:t xml:space="preserve"> and the end user must be able to load and save to an alternative file</w:t>
+              <w:t>Data must be stored in a binary format and the end user must be able to load and save to an alternative file</w:t>
             </w:r>
           </w:p>
         </w:tc>
@@ -10550,6 +10825,17 @@
             <w:pPr>
               <w:spacing w:after="0"/>
             </w:pPr>
+            <w:r>
+              <w:t>Load – Input from Binary Reader</w:t>
+            </w:r>
+          </w:p>
+          <w:p>
+            <w:pPr>
+              <w:spacing w:after="0"/>
+            </w:pPr>
+            <w:r>
+              <w:t>Save – Output to Binary Writer</w:t>
+            </w:r>
           </w:p>
         </w:tc>
       </w:tr>
@@ -10575,6 +10861,9 @@
             <w:pPr>
               <w:spacing w:after="0"/>
             </w:pPr>
+            <w:r>
+              <w:t>Testing</w:t>
+            </w:r>
           </w:p>
         </w:tc>
         <w:tc>
@@ -10585,6 +10874,9 @@
             <w:pPr>
               <w:spacing w:after="0"/>
             </w:pPr>
+            <w:r>
+              <w:t>Use try-catch blocks to trap errors</w:t>
+            </w:r>
           </w:p>
         </w:tc>
         <w:tc>
@@ -10610,6 +10902,9 @@
             <w:r>
               <w:t>Give feedback using a status strip</w:t>
             </w:r>
+            <w:r>
+              <w:t xml:space="preserve"> or dialog box</w:t>
+            </w:r>
           </w:p>
         </w:tc>
         <w:tc>
@@ -10620,6 +10915,9 @@
             <w:pPr>
               <w:spacing w:after="0"/>
             </w:pPr>
+            <w:r>
+              <w:t>Testing</w:t>
+            </w:r>
           </w:p>
         </w:tc>
         <w:tc>
@@ -10630,6 +10928,9 @@
             <w:pPr>
               <w:spacing w:after="0"/>
             </w:pPr>
+            <w:r>
+              <w:t>General feedback will use a status strip to reduce user load. Deleting a record will require a Dialog Box.</w:t>
+            </w:r>
           </w:p>
         </w:tc>
         <w:tc>
@@ -10640,6 +10941,9 @@
             <w:pPr>
               <w:spacing w:after="0"/>
             </w:pPr>
+            <w:r>
+              <w:t>Output to status strip or dialog box (dependent on feedback severity)</w:t>
+            </w:r>
           </w:p>
         </w:tc>
       </w:tr>
@@ -10890,31 +11194,47 @@
           <w:tcPr>
             <w:tcW w:w="2405" w:type="dxa"/>
           </w:tcPr>
+          <w:p>
+            <w:r>
+              <w:t>Stewart Godwin</w:t>
+            </w:r>
+          </w:p>
+        </w:tc>
+        <w:tc>
+          <w:tcPr>
+            <w:tcW w:w="2268" w:type="dxa"/>
+          </w:tcPr>
+          <w:p>
+            <w:r>
+              <w:t>Lecturer</w:t>
+            </w:r>
+          </w:p>
+        </w:tc>
+        <w:tc>
+          <w:tcPr>
+            <w:tcW w:w="1701" w:type="dxa"/>
+          </w:tcPr>
           <w:p/>
         </w:tc>
         <w:tc>
           <w:tcPr>
-            <w:tcW w:w="2268" w:type="dxa"/>
-          </w:tcPr>
-          <w:p/>
-        </w:tc>
-        <w:tc>
-          <w:tcPr>
-            <w:tcW w:w="1701" w:type="dxa"/>
-          </w:tcPr>
-          <w:p/>
-        </w:tc>
-        <w:tc>
-          <w:tcPr>
             <w:tcW w:w="1359" w:type="dxa"/>
           </w:tcPr>
-          <w:p/>
+          <w:p>
+            <w:r>
+              <w:t>17/08/2022</w:t>
+            </w:r>
+          </w:p>
         </w:tc>
         <w:tc>
           <w:tcPr>
             <w:tcW w:w="1618" w:type="dxa"/>
           </w:tcPr>
-          <w:p/>
+          <w:p>
+            <w:r>
+              <w:t>Yes</w:t>
+            </w:r>
+          </w:p>
         </w:tc>
       </w:tr>
       <w:tr>
@@ -10977,7 +11297,16 @@
             <w:tcW w:w="9351" w:type="dxa"/>
             <w:gridSpan w:val="5"/>
           </w:tcPr>
-          <w:p/>
+          <w:p>
+            <w:r>
+              <w:t>Q1 – Change importance to order of tasks</w:t>
+            </w:r>
+          </w:p>
+          <w:p>
+            <w:r>
+              <w:t>Q7 – Add task type (coding, debug, testing, admin, etc.)</w:t>
+            </w:r>
+          </w:p>
         </w:tc>
       </w:tr>
     </w:tbl>
@@ -11174,7 +11503,17 @@
         <w:t>9</w:t>
       </w:r>
       <w:r>
-        <w:t xml:space="preserve"> (ie start, working, final)</w:t>
+        <w:t xml:space="preserve"> (</w:t>
+      </w:r>
+      <w:proofErr w:type="spellStart"/>
+      <w:proofErr w:type="gramStart"/>
+      <w:r>
+        <w:t>ie</w:t>
+      </w:r>
+      <w:proofErr w:type="spellEnd"/>
+      <w:proofErr w:type="gramEnd"/>
+      <w:r>
+        <w:t xml:space="preserve"> start, working, final)</w:t>
       </w:r>
       <w:r>
         <w:t xml:space="preserve">. </w:t>
@@ -11192,7 +11531,15 @@
         <w:t>.</w:t>
       </w:r>
       <w:r>
-        <w:t xml:space="preserve"> (refer </w:t>
+        <w:t xml:space="preserve"> (</w:t>
+      </w:r>
+      <w:proofErr w:type="gramStart"/>
+      <w:r>
+        <w:t>refer</w:t>
+      </w:r>
+      <w:proofErr w:type="gramEnd"/>
+      <w:r>
+        <w:t xml:space="preserve"> </w:t>
       </w:r>
       <w:r>
         <w:t>http://www.citems.com.au/</w:t>
@@ -11271,14 +11618,26 @@
         </w:numPr>
         <w:spacing w:before="120" w:after="0" w:line="240" w:lineRule="auto"/>
         <w:ind w:left="567" w:right="23" w:hanging="567"/>
-      </w:pPr>
-      <w:r>
+        <w:rPr>
+          <w:strike/>
+        </w:rPr>
+      </w:pPr>
+      <w:r>
+        <w:rPr>
+          <w:strike/>
+        </w:rPr>
         <w:t>Create a global 2D string array, use static variables for the dimensions (</w:t>
       </w:r>
       <w:r>
+        <w:rPr>
+          <w:strike/>
+        </w:rPr>
         <w:t>row, column</w:t>
       </w:r>
       <w:r>
+        <w:rPr>
+          <w:strike/>
+        </w:rPr>
         <w:t>),</w:t>
       </w:r>
     </w:p>
@@ -11313,12 +11672,14 @@
       <w:r>
         <w:t xml:space="preserve">Create </w:t>
       </w:r>
+      <w:proofErr w:type="spellStart"/>
       <w:r>
         <w:t>a</w:t>
       </w:r>
       <w:r>
         <w:t>n</w:t>
       </w:r>
+      <w:proofErr w:type="spellEnd"/>
       <w:r>
         <w:t xml:space="preserve"> EDIT button that will allow the user to modify any information from the 4 text boxes into the 2D array,</w:t>
       </w:r>
@@ -11430,11 +11791,16 @@
         <w:ind w:left="567" w:right="23" w:hanging="567"/>
       </w:pPr>
       <w:r>
-        <w:t>Create a display method that will show the following information in a List</w:t>
+        <w:t xml:space="preserve">Create a display method that will show the following information in a </w:t>
+      </w:r>
+      <w:proofErr w:type="spellStart"/>
+      <w:r>
+        <w:t>List</w:t>
       </w:r>
       <w:r>
         <w:t>View</w:t>
       </w:r>
+      <w:proofErr w:type="spellEnd"/>
       <w:r>
         <w:t>: Name and Category,</w:t>
       </w:r>
@@ -11461,11 +11827,18 @@
         <w:t xml:space="preserve">(Name) </w:t>
       </w:r>
       <w:r>
-        <w:t>from the List</w:t>
+        <w:t xml:space="preserve">from the </w:t>
+      </w:r>
+      <w:proofErr w:type="spellStart"/>
+      <w:proofErr w:type="gramStart"/>
+      <w:r>
+        <w:t>List</w:t>
       </w:r>
       <w:r>
         <w:t>View</w:t>
       </w:r>
+      <w:proofErr w:type="spellEnd"/>
+      <w:proofErr w:type="gramEnd"/>
       <w:r>
         <w:t xml:space="preserve"> </w:t>
       </w:r>
@@ -11551,7 +11924,15 @@
         <w:t xml:space="preserve"> </w:t>
       </w:r>
       <w:r>
-        <w:t>Use a file stream and BinaryWriter to create the file.</w:t>
+        <w:t xml:space="preserve">Use a file stream and </w:t>
+      </w:r>
+      <w:proofErr w:type="spellStart"/>
+      <w:r>
+        <w:t>BinaryWriter</w:t>
+      </w:r>
+      <w:proofErr w:type="spellEnd"/>
+      <w:r>
+        <w:t xml:space="preserve"> to create the file.</w:t>
       </w:r>
     </w:p>
     <w:p>
@@ -11605,7 +11986,15 @@
         <w:t>user has the option to select an alternative file</w:t>
       </w:r>
       <w:r>
-        <w:t>. Use a file stream and BinaryReader to complete this task.</w:t>
+        <w:t xml:space="preserve">. Use a file stream and </w:t>
+      </w:r>
+      <w:proofErr w:type="spellStart"/>
+      <w:r>
+        <w:t>BinaryReader</w:t>
+      </w:r>
+      <w:proofErr w:type="spellEnd"/>
+      <w:r>
+        <w:t xml:space="preserve"> to complete this task.</w:t>
       </w:r>
     </w:p>
     <w:p>
@@ -11777,8 +12166,15 @@
       <w:r>
         <w:t xml:space="preserve"> A minimum of three screen captures is required (</w:t>
       </w:r>
-      <w:r>
-        <w:t xml:space="preserve">ie </w:t>
+      <w:proofErr w:type="spellStart"/>
+      <w:proofErr w:type="gramStart"/>
+      <w:r>
+        <w:t>ie</w:t>
+      </w:r>
+      <w:proofErr w:type="spellEnd"/>
+      <w:proofErr w:type="gramEnd"/>
+      <w:r>
+        <w:t xml:space="preserve"> </w:t>
       </w:r>
       <w:r>
         <w:t xml:space="preserve">start, </w:t>
@@ -13643,7 +14039,17 @@
         <w:t>data item that will be found</w:t>
       </w:r>
       <w:r>
-        <w:t xml:space="preserve"> (ie Stack)</w:t>
+        <w:t xml:space="preserve"> (</w:t>
+      </w:r>
+      <w:proofErr w:type="spellStart"/>
+      <w:proofErr w:type="gramStart"/>
+      <w:r>
+        <w:t>ie</w:t>
+      </w:r>
+      <w:proofErr w:type="spellEnd"/>
+      <w:proofErr w:type="gramEnd"/>
+      <w:r>
+        <w:t xml:space="preserve"> Stack)</w:t>
       </w:r>
       <w:r>
         <w:t>,</w:t>
@@ -13669,7 +14075,25 @@
         <w:t>data item that will not be found</w:t>
       </w:r>
       <w:r>
-        <w:t xml:space="preserve"> (ie ArrayList)</w:t>
+        <w:t xml:space="preserve"> (</w:t>
+      </w:r>
+      <w:proofErr w:type="spellStart"/>
+      <w:proofErr w:type="gramStart"/>
+      <w:r>
+        <w:t>ie</w:t>
+      </w:r>
+      <w:proofErr w:type="spellEnd"/>
+      <w:proofErr w:type="gramEnd"/>
+      <w:r>
+        <w:t xml:space="preserve"> </w:t>
+      </w:r>
+      <w:proofErr w:type="spellStart"/>
+      <w:r>
+        <w:t>ArrayList</w:t>
+      </w:r>
+      <w:proofErr w:type="spellEnd"/>
+      <w:r>
+        <w:t>)</w:t>
       </w:r>
       <w:r>
         <w:t>.</w:t>
@@ -17237,7 +17661,23 @@
                 <w:sz w:val="16"/>
                 <w:szCs w:val="16"/>
               </w:rPr>
-              <w:t>Organisational Standards: all program criteria and feature have been coded, the software has satisfied the CITE organisational standards.</w:t>
+              <w:t xml:space="preserve">Organisational Standards: all program criteria and feature have been </w:t>
+            </w:r>
+            <w:proofErr w:type="gramStart"/>
+            <w:r>
+              <w:rPr>
+                <w:sz w:val="16"/>
+                <w:szCs w:val="16"/>
+              </w:rPr>
+              <w:t>coded,</w:t>
+            </w:r>
+            <w:proofErr w:type="gramEnd"/>
+            <w:r>
+              <w:rPr>
+                <w:sz w:val="16"/>
+                <w:szCs w:val="16"/>
+              </w:rPr>
+              <w:t xml:space="preserve"> the software has satisfied the CITE organisational standards.</w:t>
             </w:r>
           </w:p>
         </w:tc>
@@ -24358,12 +24798,6 @@
 </file>
 
 <file path=customXml/item1.xml><?xml version="1.0" encoding="utf-8"?>
-<p:properties xmlns:p="http://schemas.microsoft.com/office/2006/metadata/properties" xmlns:xsi="http://www.w3.org/2001/XMLSchema-instance" xmlns:pc="http://schemas.microsoft.com/office/infopath/2007/PartnerControls">
-  <documentManagement/>
-</p:properties>
-</file>
-
-<file path=customXml/item2.xml><?xml version="1.0" encoding="utf-8"?>
 <ct:contentTypeSchema xmlns:ct="http://schemas.microsoft.com/office/2006/metadata/contentType" xmlns:ma="http://schemas.microsoft.com/office/2006/metadata/properties/metaAttributes" ct:_="" ma:_="" ma:contentTypeName="Document" ma:contentTypeID="0x01010033E45C82FA6F1242BE0F0E8FD3AC3E42" ma:contentTypeVersion="12" ma:contentTypeDescription="Create a new document." ma:contentTypeScope="" ma:versionID="30540801b1b603089ef3c0001f4252d4">
   <xsd:schema xmlns:xsd="http://www.w3.org/2001/XMLSchema" xmlns:xs="http://www.w3.org/2001/XMLSchema" xmlns:p="http://schemas.microsoft.com/office/2006/metadata/properties" xmlns:ns3="8b07bbcc-12da-4100-93f1-9d8cf55f2d91" xmlns:ns4="63d80fdd-e085-4d40-a7ed-b240d1aa1699" targetNamespace="http://schemas.microsoft.com/office/2006/metadata/properties" ma:root="true" ma:fieldsID="669878f326e6a82dab07128741202fe0" ns3:_="" ns4:_="">
     <xsd:import namespace="8b07bbcc-12da-4100-93f1-9d8cf55f2d91"/>
@@ -24580,7 +25014,17 @@
 </ct:contentTypeSchema>
 </file>
 
+<file path=customXml/item2.xml><?xml version="1.0" encoding="utf-8"?>
+<p:properties xmlns:p="http://schemas.microsoft.com/office/2006/metadata/properties" xmlns:xsi="http://www.w3.org/2001/XMLSchema-instance" xmlns:pc="http://schemas.microsoft.com/office/infopath/2007/PartnerControls">
+  <documentManagement/>
+</p:properties>
+</file>
+
 <file path=customXml/item3.xml><?xml version="1.0" encoding="utf-8"?>
+<b:Sources xmlns:b="http://schemas.openxmlformats.org/officeDocument/2006/bibliography" xmlns="http://schemas.openxmlformats.org/officeDocument/2006/bibliography" SelectedStyle="\APASixthEditionOfficeOnline.xsl" StyleName="APA" Version="6"/>
+</file>
+
+<file path=customXml/item4.xml><?xml version="1.0" encoding="utf-8"?>
 <?mso-contentType ?>
 <FormTemplates xmlns="http://schemas.microsoft.com/sharepoint/v3/contenttype/forms">
   <Display>DocumentLibraryForm</Display>
@@ -24589,20 +25033,7 @@
 </FormTemplates>
 </file>
 
-<file path=customXml/item4.xml><?xml version="1.0" encoding="utf-8"?>
-<b:Sources xmlns:b="http://schemas.openxmlformats.org/officeDocument/2006/bibliography" xmlns="http://schemas.openxmlformats.org/officeDocument/2006/bibliography" SelectedStyle="\APASixthEditionOfficeOnline.xsl" StyleName="APA" Version="6"/>
-</file>
-
 <file path=customXml/itemProps1.xml><?xml version="1.0" encoding="utf-8"?>
-<ds:datastoreItem xmlns:ds="http://schemas.openxmlformats.org/officeDocument/2006/customXml" ds:itemID="{DE34826B-69CA-4F73-92F8-D6287CBB69AF}">
-  <ds:schemaRefs>
-    <ds:schemaRef ds:uri="http://schemas.microsoft.com/office/2006/metadata/properties"/>
-    <ds:schemaRef ds:uri="http://schemas.microsoft.com/office/infopath/2007/PartnerControls"/>
-  </ds:schemaRefs>
-</ds:datastoreItem>
-</file>
-
-<file path=customXml/itemProps2.xml><?xml version="1.0" encoding="utf-8"?>
 <ds:datastoreItem xmlns:ds="http://schemas.openxmlformats.org/officeDocument/2006/customXml" ds:itemID="{7994E223-60DA-4A99-B37F-8BB056EE0767}">
   <ds:schemaRefs>
     <ds:schemaRef ds:uri="http://schemas.microsoft.com/office/2006/metadata/contentType"/>
@@ -24621,18 +25052,27 @@
 </ds:datastoreItem>
 </file>
 
+<file path=customXml/itemProps2.xml><?xml version="1.0" encoding="utf-8"?>
+<ds:datastoreItem xmlns:ds="http://schemas.openxmlformats.org/officeDocument/2006/customXml" ds:itemID="{DE34826B-69CA-4F73-92F8-D6287CBB69AF}">
+  <ds:schemaRefs>
+    <ds:schemaRef ds:uri="http://schemas.microsoft.com/office/2006/metadata/properties"/>
+    <ds:schemaRef ds:uri="http://schemas.microsoft.com/office/infopath/2007/PartnerControls"/>
+  </ds:schemaRefs>
+</ds:datastoreItem>
+</file>
+
 <file path=customXml/itemProps3.xml><?xml version="1.0" encoding="utf-8"?>
+<ds:datastoreItem xmlns:ds="http://schemas.openxmlformats.org/officeDocument/2006/customXml" ds:itemID="{E89010CE-B60A-467F-BBBF-3ACED7FD0323}">
+  <ds:schemaRefs>
+    <ds:schemaRef ds:uri="http://schemas.openxmlformats.org/officeDocument/2006/bibliography"/>
+  </ds:schemaRefs>
+</ds:datastoreItem>
+</file>
+
+<file path=customXml/itemProps4.xml><?xml version="1.0" encoding="utf-8"?>
 <ds:datastoreItem xmlns:ds="http://schemas.openxmlformats.org/officeDocument/2006/customXml" ds:itemID="{A80EEEA6-436B-49D9-8C20-9336E244E8CE}">
   <ds:schemaRefs>
     <ds:schemaRef ds:uri="http://schemas.microsoft.com/sharepoint/v3/contenttype/forms"/>
   </ds:schemaRefs>
 </ds:datastoreItem>
-</file>
-
-<file path=customXml/itemProps4.xml><?xml version="1.0" encoding="utf-8"?>
-<ds:datastoreItem xmlns:ds="http://schemas.openxmlformats.org/officeDocument/2006/customXml" ds:itemID="{E89010CE-B60A-467F-BBBF-3ACED7FD0323}">
-  <ds:schemaRefs>
-    <ds:schemaRef ds:uri="http://schemas.openxmlformats.org/officeDocument/2006/bibliography"/>
-  </ds:schemaRefs>
-</ds:datastoreItem>
 </file>
</xml_diff>